<commit_message>
alterações para teste do pull aborim
</commit_message>
<xml_diff>
--- a/assets/contratoTemplates/temp/contrato_m2.docx
+++ b/assets/contratoTemplates/temp/contrato_m2.docx
@@ -111,7 +111,7 @@
           <w:bdr w:val="none" w:sz="0" w:space="0" w:color="auto" w:frame="1"/>
           <w:lang w:eastAsia="pt-BR"/>
         </w:rPr>
-        <w:t xml:space="preserve"> Nataniel Auxilio Borba &amp; Cia LTDA - Action Academia</w:t>
+        <w:t xml:space="preserve"> julio cesar benin kronhardt</w:t>
       </w:r>
       <w:r>
         <w:rPr>
@@ -131,7 +131,7 @@
           <w:bdr w:val="none" w:sz="0" w:space="0" w:color="auto" w:frame="1"/>
           <w:lang w:eastAsia="pt-BR"/>
         </w:rPr>
-        <w:t>Av. Presidente Vargas</w:t>
+        <w:t>rua marechal floriano</w:t>
       </w:r>
       <w:r>
         <w:rPr>
@@ -171,127 +171,127 @@
           <w:bdr w:val="none" w:sz="0" w:space="0" w:color="auto" w:frame="1"/>
           <w:lang w:eastAsia="pt-BR"/>
         </w:rPr>
+        <w:t>planalto</w:t>
+      </w:r>
+      <w:r>
+        <w:rPr>
+          <w:rFonts w:ascii="Courier New" w:eastAsia="Times New Roman" w:hAnsi="Courier New" w:cs="Courier New"/>
+          <w:sz w:val="24"/>
+          <w:szCs w:val="24"/>
+          <w:bdr w:val="none" w:sz="0" w:space="0" w:color="auto" w:frame="1"/>
+          <w:lang w:eastAsia="pt-BR"/>
+        </w:rPr>
+        <w:t xml:space="preserve">, </w:t>
+      </w:r>
+      <w:r>
+        <w:rPr>
+          <w:rFonts w:ascii="Courier New" w:eastAsia="Times New Roman" w:hAnsi="Courier New" w:cs="Courier New"/>
+          <w:sz w:val="24"/>
+          <w:szCs w:val="24"/>
+          <w:bdr w:val="none" w:sz="0" w:space="0" w:color="auto" w:frame="1"/>
+          <w:lang w:eastAsia="pt-BR"/>
+        </w:rPr>
+        <w:t>99200-000</w:t>
+      </w:r>
+      <w:r>
+        <w:rPr>
+          <w:rFonts w:ascii="Courier New" w:eastAsia="Times New Roman" w:hAnsi="Courier New" w:cs="Courier New"/>
+          <w:sz w:val="24"/>
+          <w:szCs w:val="24"/>
+          <w:bdr w:val="none" w:sz="0" w:space="0" w:color="auto" w:frame="1"/>
+          <w:lang w:eastAsia="pt-BR"/>
+        </w:rPr>
+        <w:t xml:space="preserve">, </w:t>
+      </w:r>
+      <w:r>
+        <w:rPr>
+          <w:rFonts w:ascii="Courier New" w:eastAsia="Times New Roman" w:hAnsi="Courier New" w:cs="Courier New"/>
+          <w:sz w:val="24"/>
+          <w:szCs w:val="24"/>
+          <w:bdr w:val="none" w:sz="0" w:space="0" w:color="auto" w:frame="1"/>
+          <w:lang w:eastAsia="pt-BR"/>
+        </w:rPr>
+        <w:t>Guaporé</w:t>
+      </w:r>
+      <w:r>
+        <w:rPr>
+          <w:rFonts w:ascii="Courier New" w:eastAsia="Times New Roman" w:hAnsi="Courier New" w:cs="Courier New"/>
+          <w:sz w:val="24"/>
+          <w:szCs w:val="24"/>
+          <w:bdr w:val="none" w:sz="0" w:space="0" w:color="auto" w:frame="1"/>
+          <w:lang w:eastAsia="pt-BR"/>
+        </w:rPr>
+        <w:t>/</w:t>
+      </w:r>
+      <w:r>
+        <w:rPr>
+          <w:rFonts w:ascii="Courier New" w:eastAsia="Times New Roman" w:hAnsi="Courier New" w:cs="Courier New"/>
+          <w:sz w:val="24"/>
+          <w:szCs w:val="24"/>
+          <w:bdr w:val="none" w:sz="0" w:space="0" w:color="auto" w:frame="1"/>
+          <w:lang w:eastAsia="pt-BR"/>
+        </w:rPr>
+        <w:t>RS</w:t>
+      </w:r>
+      <w:r>
+        <w:rPr>
+          <w:rFonts w:ascii="Courier New" w:eastAsia="Times New Roman" w:hAnsi="Courier New" w:cs="Courier New"/>
+          <w:sz w:val="24"/>
+          <w:szCs w:val="24"/>
+          <w:bdr w:val="none" w:sz="0" w:space="0" w:color="auto" w:frame="1"/>
+          <w:lang w:eastAsia="pt-BR"/>
+        </w:rPr>
+        <w:t xml:space="preserve">, inscrita no CNPJ sob o n° </w:t>
+      </w:r>
+      <w:r>
+        <w:rPr>
+          <w:rFonts w:ascii="Courier New" w:eastAsia="Times New Roman" w:hAnsi="Courier New" w:cs="Courier New"/>
+          <w:sz w:val="24"/>
+          <w:szCs w:val="24"/>
+          <w:bdr w:val="none" w:sz="0" w:space="0" w:color="auto" w:frame="1"/>
+          <w:lang w:eastAsia="pt-BR"/>
+        </w:rPr>
+        <w:t>02694062040</w:t>
+      </w:r>
+      <w:r>
+        <w:rPr>
+          <w:rFonts w:ascii="Courier New" w:eastAsia="Times New Roman" w:hAnsi="Courier New" w:cs="Courier New"/>
+          <w:sz w:val="24"/>
+          <w:szCs w:val="24"/>
+          <w:bdr w:val="none" w:sz="0" w:space="0" w:color="auto" w:frame="1"/>
+          <w:lang w:eastAsia="pt-BR"/>
+        </w:rPr>
+        <w:t>, neste ato representada pelo seu diretor</w:t>
+      </w:r>
+      <w:r>
+        <w:rPr>
+          <w:rFonts w:ascii="Courier New" w:eastAsia="Times New Roman" w:hAnsi="Courier New" w:cs="Courier New"/>
+          <w:sz w:val="24"/>
+          <w:szCs w:val="24"/>
+          <w:bdr w:val="none" w:sz="0" w:space="0" w:color="auto" w:frame="1"/>
+          <w:lang w:eastAsia="pt-BR"/>
+        </w:rPr>
+        <w:t>/proprietário</w:t>
+      </w:r>
+      <w:r>
+        <w:rPr>
+          <w:rFonts w:ascii="Courier New" w:eastAsia="Times New Roman" w:hAnsi="Courier New" w:cs="Courier New"/>
+          <w:sz w:val="24"/>
+          <w:szCs w:val="24"/>
+          <w:bdr w:val="none" w:sz="0" w:space="0" w:color="auto" w:frame="1"/>
+          <w:lang w:eastAsia="pt-BR"/>
+        </w:rPr>
+        <w:t xml:space="preserve"> </w:t>
+      </w:r>
+      <w:r>
+        <w:rPr>
+          <w:rFonts w:ascii="Courier New" w:eastAsia="Times New Roman" w:hAnsi="Courier New" w:cs="Courier New"/>
+          <w:sz w:val="24"/>
+          <w:szCs w:val="24"/>
+          <w:bdr w:val="none" w:sz="0" w:space="0" w:color="auto" w:frame="1"/>
+          <w:lang w:eastAsia="pt-BR"/>
+        </w:rPr>
         <w:t/>
-      </w:r>
-      <w:r>
-        <w:rPr>
-          <w:rFonts w:ascii="Courier New" w:eastAsia="Times New Roman" w:hAnsi="Courier New" w:cs="Courier New"/>
-          <w:sz w:val="24"/>
-          <w:szCs w:val="24"/>
-          <w:bdr w:val="none" w:sz="0" w:space="0" w:color="auto" w:frame="1"/>
-          <w:lang w:eastAsia="pt-BR"/>
-        </w:rPr>
-        <w:t xml:space="preserve">, </w:t>
-      </w:r>
-      <w:r>
-        <w:rPr>
-          <w:rFonts w:ascii="Courier New" w:eastAsia="Times New Roman" w:hAnsi="Courier New" w:cs="Courier New"/>
-          <w:sz w:val="24"/>
-          <w:szCs w:val="24"/>
-          <w:bdr w:val="none" w:sz="0" w:space="0" w:color="auto" w:frame="1"/>
-          <w:lang w:eastAsia="pt-BR"/>
-        </w:rPr>
-        <w:t>99070-000</w:t>
-      </w:r>
-      <w:r>
-        <w:rPr>
-          <w:rFonts w:ascii="Courier New" w:eastAsia="Times New Roman" w:hAnsi="Courier New" w:cs="Courier New"/>
-          <w:sz w:val="24"/>
-          <w:szCs w:val="24"/>
-          <w:bdr w:val="none" w:sz="0" w:space="0" w:color="auto" w:frame="1"/>
-          <w:lang w:eastAsia="pt-BR"/>
-        </w:rPr>
-        <w:t xml:space="preserve">, </w:t>
-      </w:r>
-      <w:r>
-        <w:rPr>
-          <w:rFonts w:ascii="Courier New" w:eastAsia="Times New Roman" w:hAnsi="Courier New" w:cs="Courier New"/>
-          <w:sz w:val="24"/>
-          <w:szCs w:val="24"/>
-          <w:bdr w:val="none" w:sz="0" w:space="0" w:color="auto" w:frame="1"/>
-          <w:lang w:eastAsia="pt-BR"/>
-        </w:rPr>
-        <w:t>Passo Fundo</w:t>
-      </w:r>
-      <w:r>
-        <w:rPr>
-          <w:rFonts w:ascii="Courier New" w:eastAsia="Times New Roman" w:hAnsi="Courier New" w:cs="Courier New"/>
-          <w:sz w:val="24"/>
-          <w:szCs w:val="24"/>
-          <w:bdr w:val="none" w:sz="0" w:space="0" w:color="auto" w:frame="1"/>
-          <w:lang w:eastAsia="pt-BR"/>
-        </w:rPr>
-        <w:t>/</w:t>
-      </w:r>
-      <w:r>
-        <w:rPr>
-          <w:rFonts w:ascii="Courier New" w:eastAsia="Times New Roman" w:hAnsi="Courier New" w:cs="Courier New"/>
-          <w:sz w:val="24"/>
-          <w:szCs w:val="24"/>
-          <w:bdr w:val="none" w:sz="0" w:space="0" w:color="auto" w:frame="1"/>
-          <w:lang w:eastAsia="pt-BR"/>
-        </w:rPr>
-        <w:t>RS</w:t>
-      </w:r>
-      <w:r>
-        <w:rPr>
-          <w:rFonts w:ascii="Courier New" w:eastAsia="Times New Roman" w:hAnsi="Courier New" w:cs="Courier New"/>
-          <w:sz w:val="24"/>
-          <w:szCs w:val="24"/>
-          <w:bdr w:val="none" w:sz="0" w:space="0" w:color="auto" w:frame="1"/>
-          <w:lang w:eastAsia="pt-BR"/>
-        </w:rPr>
-        <w:t xml:space="preserve">, inscrita no CNPJ sob o n° </w:t>
-      </w:r>
-      <w:r>
-        <w:rPr>
-          <w:rFonts w:ascii="Courier New" w:eastAsia="Times New Roman" w:hAnsi="Courier New" w:cs="Courier New"/>
-          <w:sz w:val="24"/>
-          <w:szCs w:val="24"/>
-          <w:bdr w:val="none" w:sz="0" w:space="0" w:color="auto" w:frame="1"/>
-          <w:lang w:eastAsia="pt-BR"/>
-        </w:rPr>
-        <w:t>08.347.659/0001-20</w:t>
-      </w:r>
-      <w:r>
-        <w:rPr>
-          <w:rFonts w:ascii="Courier New" w:eastAsia="Times New Roman" w:hAnsi="Courier New" w:cs="Courier New"/>
-          <w:sz w:val="24"/>
-          <w:szCs w:val="24"/>
-          <w:bdr w:val="none" w:sz="0" w:space="0" w:color="auto" w:frame="1"/>
-          <w:lang w:eastAsia="pt-BR"/>
-        </w:rPr>
-        <w:t>, neste ato representada pelo seu diretor</w:t>
-      </w:r>
-      <w:r>
-        <w:rPr>
-          <w:rFonts w:ascii="Courier New" w:eastAsia="Times New Roman" w:hAnsi="Courier New" w:cs="Courier New"/>
-          <w:sz w:val="24"/>
-          <w:szCs w:val="24"/>
-          <w:bdr w:val="none" w:sz="0" w:space="0" w:color="auto" w:frame="1"/>
-          <w:lang w:eastAsia="pt-BR"/>
-        </w:rPr>
-        <w:t>/proprietário</w:t>
-      </w:r>
-      <w:r>
-        <w:rPr>
-          <w:rFonts w:ascii="Courier New" w:eastAsia="Times New Roman" w:hAnsi="Courier New" w:cs="Courier New"/>
-          <w:sz w:val="24"/>
-          <w:szCs w:val="24"/>
-          <w:bdr w:val="none" w:sz="0" w:space="0" w:color="auto" w:frame="1"/>
-          <w:lang w:eastAsia="pt-BR"/>
-        </w:rPr>
-        <w:t xml:space="preserve"> </w:t>
-      </w:r>
-      <w:r>
-        <w:rPr>
-          <w:rFonts w:ascii="Courier New" w:eastAsia="Times New Roman" w:hAnsi="Courier New" w:cs="Courier New"/>
-          <w:sz w:val="24"/>
-          <w:szCs w:val="24"/>
-          <w:bdr w:val="none" w:sz="0" w:space="0" w:color="auto" w:frame="1"/>
-          <w:lang w:eastAsia="pt-BR"/>
-        </w:rPr>
-        <w:t>Nataniel Borba</w:t>
       </w:r>
       <w:r>
         <w:rPr>

</xml_diff>